<commit_message>
Added Geneprint10 and Qiagen 24plex to list
</commit_message>
<xml_diff>
--- a/osiris/Documentation/List of Kits in Osiris V2.docx
+++ b/osiris/Documentation/List of Kits in Osiris V2.docx
@@ -48,536 +48,576 @@
         </w:rPr>
         <w:t>(List does not contain any identical kits that allow use of ILS’s with omitted peaks.)</w:t>
       </w:r>
+    </w:p>
+    <w:p>
+      <w:pPr>
+        <w:rPr>
+          <w:sz w:val="24"/>
+          <w:szCs w:val="24"/>
+        </w:rPr>
+      </w:pPr>
+    </w:p>
+    <w:p>
+      <w:pPr>
+        <w:rPr>
+          <w:sz w:val="24"/>
+          <w:szCs w:val="24"/>
+        </w:rPr>
+      </w:pPr>
+    </w:p>
+    <w:p>
+      <w:pPr>
+        <w:pStyle w:val="ListParagraph"/>
+        <w:numPr>
+          <w:ilvl w:val="0"/>
+          <w:numId w:val="1"/>
+        </w:numPr>
+        <w:jc w:val="left"/>
+        <w:rPr>
+          <w:sz w:val="24"/>
+          <w:szCs w:val="24"/>
+        </w:rPr>
+      </w:pPr>
+      <w:proofErr w:type="spellStart"/>
+      <w:r>
+        <w:rPr>
+          <w:sz w:val="24"/>
+          <w:szCs w:val="24"/>
+        </w:rPr>
+        <w:t>Cofiler</w:t>
+      </w:r>
+      <w:proofErr w:type="spellEnd"/>
+    </w:p>
+    <w:p>
+      <w:pPr>
+        <w:pStyle w:val="ListParagraph"/>
+        <w:numPr>
+          <w:ilvl w:val="0"/>
+          <w:numId w:val="1"/>
+        </w:numPr>
+        <w:jc w:val="left"/>
+        <w:rPr>
+          <w:sz w:val="24"/>
+          <w:szCs w:val="24"/>
+        </w:rPr>
+      </w:pPr>
+      <w:proofErr w:type="spellStart"/>
+      <w:r>
+        <w:rPr>
+          <w:sz w:val="24"/>
+          <w:szCs w:val="24"/>
+        </w:rPr>
+        <w:t>ProfilerPlus</w:t>
+      </w:r>
+      <w:proofErr w:type="spellEnd"/>
+    </w:p>
+    <w:p>
+      <w:pPr>
+        <w:pStyle w:val="ListParagraph"/>
+        <w:numPr>
+          <w:ilvl w:val="0"/>
+          <w:numId w:val="1"/>
+        </w:numPr>
+        <w:jc w:val="left"/>
+        <w:rPr>
+          <w:sz w:val="24"/>
+          <w:szCs w:val="24"/>
+        </w:rPr>
+      </w:pPr>
+      <w:r>
+        <w:rPr>
+          <w:sz w:val="24"/>
+          <w:szCs w:val="24"/>
+        </w:rPr>
+        <w:t>Identifiler</w:t>
+      </w:r>
+    </w:p>
+    <w:p>
+      <w:pPr>
+        <w:pStyle w:val="ListParagraph"/>
+        <w:numPr>
+          <w:ilvl w:val="0"/>
+          <w:numId w:val="1"/>
+        </w:numPr>
+        <w:jc w:val="left"/>
+        <w:rPr>
+          <w:sz w:val="24"/>
+          <w:szCs w:val="24"/>
+        </w:rPr>
+      </w:pPr>
+      <w:r>
+        <w:rPr>
+          <w:sz w:val="24"/>
+          <w:szCs w:val="24"/>
+        </w:rPr>
+        <w:t>Identifiler Plus</w:t>
+      </w:r>
+    </w:p>
+    <w:p>
+      <w:pPr>
+        <w:pStyle w:val="ListParagraph"/>
+        <w:numPr>
+          <w:ilvl w:val="0"/>
+          <w:numId w:val="1"/>
+        </w:numPr>
+        <w:jc w:val="left"/>
+        <w:rPr>
+          <w:sz w:val="24"/>
+          <w:szCs w:val="24"/>
+        </w:rPr>
+      </w:pPr>
+      <w:r>
+        <w:rPr>
+          <w:sz w:val="24"/>
+          <w:szCs w:val="24"/>
+        </w:rPr>
+        <w:t>PowerPlex 16</w:t>
+      </w:r>
+    </w:p>
+    <w:p>
+      <w:pPr>
+        <w:pStyle w:val="ListParagraph"/>
+        <w:numPr>
+          <w:ilvl w:val="0"/>
+          <w:numId w:val="1"/>
+        </w:numPr>
+        <w:jc w:val="left"/>
+        <w:rPr>
+          <w:sz w:val="24"/>
+          <w:szCs w:val="24"/>
+        </w:rPr>
+      </w:pPr>
+      <w:r>
+        <w:rPr>
+          <w:sz w:val="24"/>
+          <w:szCs w:val="24"/>
+        </w:rPr>
+        <w:t>PowerPlex 1.2</w:t>
+      </w:r>
+    </w:p>
+    <w:p>
+      <w:pPr>
+        <w:pStyle w:val="ListParagraph"/>
+        <w:numPr>
+          <w:ilvl w:val="0"/>
+          <w:numId w:val="1"/>
+        </w:numPr>
+        <w:jc w:val="left"/>
+        <w:rPr>
+          <w:sz w:val="24"/>
+          <w:szCs w:val="24"/>
+        </w:rPr>
+      </w:pPr>
+      <w:proofErr w:type="spellStart"/>
+      <w:r>
+        <w:rPr>
+          <w:sz w:val="24"/>
+          <w:szCs w:val="24"/>
+        </w:rPr>
+        <w:t>Yfiler</w:t>
+      </w:r>
+      <w:proofErr w:type="spellEnd"/>
+    </w:p>
+    <w:p>
+      <w:pPr>
+        <w:pStyle w:val="ListParagraph"/>
+        <w:numPr>
+          <w:ilvl w:val="0"/>
+          <w:numId w:val="1"/>
+        </w:numPr>
+        <w:jc w:val="left"/>
+        <w:rPr>
+          <w:sz w:val="24"/>
+          <w:szCs w:val="24"/>
+        </w:rPr>
+      </w:pPr>
+      <w:r>
+        <w:rPr>
+          <w:sz w:val="24"/>
+          <w:szCs w:val="24"/>
+        </w:rPr>
+        <w:t>PowerPlex Y</w:t>
+      </w:r>
+    </w:p>
+    <w:p>
+      <w:pPr>
+        <w:pStyle w:val="ListParagraph"/>
+        <w:numPr>
+          <w:ilvl w:val="0"/>
+          <w:numId w:val="1"/>
+        </w:numPr>
+        <w:jc w:val="left"/>
+        <w:rPr>
+          <w:sz w:val="24"/>
+          <w:szCs w:val="24"/>
+        </w:rPr>
+      </w:pPr>
+      <w:r>
+        <w:rPr>
+          <w:sz w:val="24"/>
+          <w:szCs w:val="24"/>
+        </w:rPr>
+        <w:t>SGM Plus</w:t>
+      </w:r>
+    </w:p>
+    <w:p>
+      <w:pPr>
+        <w:pStyle w:val="ListParagraph"/>
+        <w:numPr>
+          <w:ilvl w:val="0"/>
+          <w:numId w:val="1"/>
+        </w:numPr>
+        <w:jc w:val="left"/>
+        <w:rPr>
+          <w:sz w:val="24"/>
+          <w:szCs w:val="24"/>
+        </w:rPr>
+      </w:pPr>
+      <w:r>
+        <w:rPr>
+          <w:sz w:val="24"/>
+          <w:szCs w:val="24"/>
+        </w:rPr>
+        <w:t>SEfilerPlus</w:t>
+      </w:r>
+    </w:p>
+    <w:p>
+      <w:pPr>
+        <w:pStyle w:val="ListParagraph"/>
+        <w:numPr>
+          <w:ilvl w:val="0"/>
+          <w:numId w:val="1"/>
+        </w:numPr>
+        <w:jc w:val="left"/>
+        <w:rPr>
+          <w:sz w:val="24"/>
+          <w:szCs w:val="24"/>
+        </w:rPr>
+      </w:pPr>
+      <w:r>
+        <w:rPr>
+          <w:sz w:val="24"/>
+          <w:szCs w:val="24"/>
+        </w:rPr>
+        <w:t>NGM</w:t>
+      </w:r>
+    </w:p>
+    <w:p>
+      <w:pPr>
+        <w:pStyle w:val="ListParagraph"/>
+        <w:numPr>
+          <w:ilvl w:val="0"/>
+          <w:numId w:val="1"/>
+        </w:numPr>
+        <w:jc w:val="left"/>
+        <w:rPr>
+          <w:sz w:val="24"/>
+          <w:szCs w:val="24"/>
+        </w:rPr>
+      </w:pPr>
+      <w:r>
+        <w:rPr>
+          <w:sz w:val="24"/>
+          <w:szCs w:val="24"/>
+        </w:rPr>
+        <w:t>NGM Select</w:t>
+      </w:r>
+    </w:p>
+    <w:p>
+      <w:pPr>
+        <w:pStyle w:val="ListParagraph"/>
+        <w:numPr>
+          <w:ilvl w:val="0"/>
+          <w:numId w:val="1"/>
+        </w:numPr>
+        <w:jc w:val="left"/>
+        <w:rPr>
+          <w:sz w:val="24"/>
+          <w:szCs w:val="24"/>
+        </w:rPr>
+      </w:pPr>
+      <w:r>
+        <w:rPr>
+          <w:sz w:val="24"/>
+          <w:szCs w:val="24"/>
+        </w:rPr>
+        <w:t>PowerPlex 18D</w:t>
+      </w:r>
+    </w:p>
+    <w:p>
+      <w:pPr>
+        <w:pStyle w:val="ListParagraph"/>
+        <w:numPr>
+          <w:ilvl w:val="0"/>
+          <w:numId w:val="1"/>
+        </w:numPr>
+        <w:jc w:val="left"/>
+        <w:rPr>
+          <w:sz w:val="24"/>
+          <w:szCs w:val="24"/>
+        </w:rPr>
+      </w:pPr>
+      <w:r>
+        <w:rPr>
+          <w:sz w:val="24"/>
+          <w:szCs w:val="24"/>
+        </w:rPr>
+        <w:t>PowerPlex 21</w:t>
+      </w:r>
+    </w:p>
+    <w:p>
+      <w:pPr>
+        <w:pStyle w:val="ListParagraph"/>
+        <w:numPr>
+          <w:ilvl w:val="0"/>
+          <w:numId w:val="1"/>
+        </w:numPr>
+        <w:jc w:val="left"/>
+        <w:rPr>
+          <w:sz w:val="24"/>
+          <w:szCs w:val="24"/>
+        </w:rPr>
+      </w:pPr>
+      <w:r>
+        <w:rPr>
+          <w:sz w:val="24"/>
+          <w:szCs w:val="24"/>
+        </w:rPr>
+        <w:t>GlobalFiler</w:t>
+      </w:r>
+    </w:p>
+    <w:p>
+      <w:pPr>
+        <w:pStyle w:val="ListParagraph"/>
+        <w:numPr>
+          <w:ilvl w:val="0"/>
+          <w:numId w:val="1"/>
+        </w:numPr>
+        <w:jc w:val="left"/>
+        <w:rPr>
+          <w:sz w:val="24"/>
+          <w:szCs w:val="24"/>
+        </w:rPr>
+      </w:pPr>
+      <w:r>
+        <w:rPr>
+          <w:sz w:val="24"/>
+          <w:szCs w:val="24"/>
+        </w:rPr>
+        <w:t>PowerPlex Fusion</w:t>
+      </w:r>
+    </w:p>
+    <w:p>
+      <w:pPr>
+        <w:pStyle w:val="ListParagraph"/>
+        <w:numPr>
+          <w:ilvl w:val="0"/>
+          <w:numId w:val="1"/>
+        </w:numPr>
+        <w:jc w:val="left"/>
+        <w:rPr>
+          <w:sz w:val="24"/>
+          <w:szCs w:val="24"/>
+        </w:rPr>
+      </w:pPr>
+      <w:r>
+        <w:rPr>
+          <w:sz w:val="24"/>
+          <w:szCs w:val="24"/>
+        </w:rPr>
+        <w:t>PowerPlex Y23</w:t>
+      </w:r>
+    </w:p>
+    <w:p>
+      <w:pPr>
+        <w:pStyle w:val="ListParagraph"/>
+        <w:numPr>
+          <w:ilvl w:val="0"/>
+          <w:numId w:val="1"/>
+        </w:numPr>
+        <w:jc w:val="left"/>
+        <w:rPr>
+          <w:sz w:val="24"/>
+          <w:szCs w:val="24"/>
+        </w:rPr>
+      </w:pPr>
+      <w:r>
+        <w:rPr>
+          <w:sz w:val="24"/>
+          <w:szCs w:val="24"/>
+        </w:rPr>
+        <w:t>PowerPlex ESX16</w:t>
+      </w:r>
+    </w:p>
+    <w:p>
+      <w:pPr>
+        <w:pStyle w:val="ListParagraph"/>
+        <w:numPr>
+          <w:ilvl w:val="0"/>
+          <w:numId w:val="1"/>
+        </w:numPr>
+        <w:jc w:val="left"/>
+        <w:rPr>
+          <w:sz w:val="24"/>
+          <w:szCs w:val="24"/>
+        </w:rPr>
+      </w:pPr>
+      <w:r>
+        <w:rPr>
+          <w:sz w:val="24"/>
+          <w:szCs w:val="24"/>
+        </w:rPr>
+        <w:t>PowerPlex ESI16</w:t>
+      </w:r>
+    </w:p>
+    <w:p>
+      <w:pPr>
+        <w:pStyle w:val="ListParagraph"/>
+        <w:numPr>
+          <w:ilvl w:val="0"/>
+          <w:numId w:val="1"/>
+        </w:numPr>
+        <w:jc w:val="left"/>
+        <w:rPr>
+          <w:sz w:val="24"/>
+          <w:szCs w:val="24"/>
+        </w:rPr>
+      </w:pPr>
+      <w:r>
+        <w:rPr>
+          <w:sz w:val="24"/>
+          <w:szCs w:val="24"/>
+        </w:rPr>
+        <w:t>PowerPlex ESX17</w:t>
+      </w:r>
+    </w:p>
+    <w:p>
+      <w:pPr>
+        <w:pStyle w:val="ListParagraph"/>
+        <w:numPr>
+          <w:ilvl w:val="0"/>
+          <w:numId w:val="1"/>
+        </w:numPr>
+        <w:jc w:val="left"/>
+        <w:rPr>
+          <w:sz w:val="24"/>
+          <w:szCs w:val="24"/>
+        </w:rPr>
+      </w:pPr>
+      <w:r>
+        <w:rPr>
+          <w:sz w:val="24"/>
+          <w:szCs w:val="24"/>
+        </w:rPr>
+        <w:t>PowerPlex EXI17</w:t>
+      </w:r>
+    </w:p>
+    <w:p>
+      <w:pPr>
+        <w:pStyle w:val="ListParagraph"/>
+        <w:numPr>
+          <w:ilvl w:val="0"/>
+          <w:numId w:val="1"/>
+        </w:numPr>
+        <w:jc w:val="left"/>
+        <w:rPr>
+          <w:sz w:val="24"/>
+          <w:szCs w:val="24"/>
+        </w:rPr>
+      </w:pPr>
+      <w:r>
+        <w:rPr>
+          <w:sz w:val="24"/>
+          <w:szCs w:val="24"/>
+        </w:rPr>
+        <w:t>PowerPlex Fusion 6C</w:t>
+      </w:r>
+    </w:p>
+    <w:p>
+      <w:pPr>
+        <w:pStyle w:val="ListParagraph"/>
+        <w:numPr>
+          <w:ilvl w:val="0"/>
+          <w:numId w:val="1"/>
+        </w:numPr>
+        <w:jc w:val="left"/>
+        <w:rPr>
+          <w:sz w:val="24"/>
+          <w:szCs w:val="24"/>
+        </w:rPr>
+      </w:pPr>
+      <w:r>
+        <w:rPr>
+          <w:sz w:val="24"/>
+          <w:szCs w:val="24"/>
+        </w:rPr>
+        <w:t>Minifiler</w:t>
+      </w:r>
+    </w:p>
+    <w:p>
+      <w:pPr>
+        <w:pStyle w:val="ListParagraph"/>
+        <w:numPr>
+          <w:ilvl w:val="0"/>
+          <w:numId w:val="1"/>
+        </w:numPr>
+        <w:jc w:val="left"/>
+        <w:rPr>
+          <w:sz w:val="24"/>
+          <w:szCs w:val="24"/>
+        </w:rPr>
+      </w:pPr>
+      <w:r>
+        <w:rPr>
+          <w:sz w:val="24"/>
+          <w:szCs w:val="24"/>
+        </w:rPr>
+        <w:t>NIDDK Fragile X1</w:t>
+      </w:r>
+    </w:p>
+    <w:p>
+      <w:pPr>
+        <w:pStyle w:val="ListParagraph"/>
+        <w:numPr>
+          <w:ilvl w:val="0"/>
+          <w:numId w:val="1"/>
+        </w:numPr>
+        <w:jc w:val="left"/>
+        <w:rPr>
+          <w:sz w:val="24"/>
+          <w:szCs w:val="24"/>
+        </w:rPr>
+      </w:pPr>
+      <w:r>
+        <w:rPr>
+          <w:sz w:val="24"/>
+          <w:szCs w:val="24"/>
+        </w:rPr>
+        <w:t>GenePrint10</w:t>
+      </w:r>
+    </w:p>
+    <w:p>
+      <w:pPr>
+        <w:pStyle w:val="ListParagraph"/>
+        <w:numPr>
+          <w:ilvl w:val="0"/>
+          <w:numId w:val="1"/>
+        </w:numPr>
+        <w:jc w:val="left"/>
+        <w:rPr>
+          <w:sz w:val="24"/>
+          <w:szCs w:val="24"/>
+        </w:rPr>
+      </w:pPr>
+      <w:r>
+        <w:rPr>
+          <w:sz w:val="24"/>
+          <w:szCs w:val="24"/>
+        </w:rPr>
+        <w:t>Qiagen Investigator 24plex</w:t>
+      </w:r>
       <w:bookmarkStart w:id="0" w:name="_GoBack"/>
       <w:bookmarkEnd w:id="0"/>
-    </w:p>
-    <w:p>
-      <w:pPr>
-        <w:rPr>
-          <w:sz w:val="24"/>
-          <w:szCs w:val="24"/>
-        </w:rPr>
-      </w:pPr>
-    </w:p>
-    <w:p>
-      <w:pPr>
-        <w:rPr>
-          <w:sz w:val="24"/>
-          <w:szCs w:val="24"/>
-        </w:rPr>
-      </w:pPr>
-    </w:p>
-    <w:p>
-      <w:pPr>
-        <w:pStyle w:val="ListParagraph"/>
-        <w:numPr>
-          <w:ilvl w:val="0"/>
-          <w:numId w:val="1"/>
-        </w:numPr>
-        <w:jc w:val="left"/>
-        <w:rPr>
-          <w:sz w:val="24"/>
-          <w:szCs w:val="24"/>
-        </w:rPr>
-      </w:pPr>
-      <w:proofErr w:type="spellStart"/>
-      <w:r>
-        <w:rPr>
-          <w:sz w:val="24"/>
-          <w:szCs w:val="24"/>
-        </w:rPr>
-        <w:t>Cofiler</w:t>
-      </w:r>
-      <w:proofErr w:type="spellEnd"/>
-    </w:p>
-    <w:p>
-      <w:pPr>
-        <w:pStyle w:val="ListParagraph"/>
-        <w:numPr>
-          <w:ilvl w:val="0"/>
-          <w:numId w:val="1"/>
-        </w:numPr>
-        <w:jc w:val="left"/>
-        <w:rPr>
-          <w:sz w:val="24"/>
-          <w:szCs w:val="24"/>
-        </w:rPr>
-      </w:pPr>
-      <w:proofErr w:type="spellStart"/>
-      <w:r>
-        <w:rPr>
-          <w:sz w:val="24"/>
-          <w:szCs w:val="24"/>
-        </w:rPr>
-        <w:t>ProfilerPlus</w:t>
-      </w:r>
-      <w:proofErr w:type="spellEnd"/>
-    </w:p>
-    <w:p>
-      <w:pPr>
-        <w:pStyle w:val="ListParagraph"/>
-        <w:numPr>
-          <w:ilvl w:val="0"/>
-          <w:numId w:val="1"/>
-        </w:numPr>
-        <w:jc w:val="left"/>
-        <w:rPr>
-          <w:sz w:val="24"/>
-          <w:szCs w:val="24"/>
-        </w:rPr>
-      </w:pPr>
-      <w:r>
-        <w:rPr>
-          <w:sz w:val="24"/>
-          <w:szCs w:val="24"/>
-        </w:rPr>
-        <w:t>Identifiler</w:t>
-      </w:r>
-    </w:p>
-    <w:p>
-      <w:pPr>
-        <w:pStyle w:val="ListParagraph"/>
-        <w:numPr>
-          <w:ilvl w:val="0"/>
-          <w:numId w:val="1"/>
-        </w:numPr>
-        <w:jc w:val="left"/>
-        <w:rPr>
-          <w:sz w:val="24"/>
-          <w:szCs w:val="24"/>
-        </w:rPr>
-      </w:pPr>
-      <w:r>
-        <w:rPr>
-          <w:sz w:val="24"/>
-          <w:szCs w:val="24"/>
-        </w:rPr>
-        <w:t>Identifiler Plus</w:t>
-      </w:r>
-    </w:p>
-    <w:p>
-      <w:pPr>
-        <w:pStyle w:val="ListParagraph"/>
-        <w:numPr>
-          <w:ilvl w:val="0"/>
-          <w:numId w:val="1"/>
-        </w:numPr>
-        <w:jc w:val="left"/>
-        <w:rPr>
-          <w:sz w:val="24"/>
-          <w:szCs w:val="24"/>
-        </w:rPr>
-      </w:pPr>
-      <w:r>
-        <w:rPr>
-          <w:sz w:val="24"/>
-          <w:szCs w:val="24"/>
-        </w:rPr>
-        <w:t>PowerPlex 16</w:t>
-      </w:r>
-    </w:p>
-    <w:p>
-      <w:pPr>
-        <w:pStyle w:val="ListParagraph"/>
-        <w:numPr>
-          <w:ilvl w:val="0"/>
-          <w:numId w:val="1"/>
-        </w:numPr>
-        <w:jc w:val="left"/>
-        <w:rPr>
-          <w:sz w:val="24"/>
-          <w:szCs w:val="24"/>
-        </w:rPr>
-      </w:pPr>
-      <w:r>
-        <w:rPr>
-          <w:sz w:val="24"/>
-          <w:szCs w:val="24"/>
-        </w:rPr>
-        <w:t>PowerPlex 1.2</w:t>
-      </w:r>
-    </w:p>
-    <w:p>
-      <w:pPr>
-        <w:pStyle w:val="ListParagraph"/>
-        <w:numPr>
-          <w:ilvl w:val="0"/>
-          <w:numId w:val="1"/>
-        </w:numPr>
-        <w:jc w:val="left"/>
-        <w:rPr>
-          <w:sz w:val="24"/>
-          <w:szCs w:val="24"/>
-        </w:rPr>
-      </w:pPr>
-      <w:proofErr w:type="spellStart"/>
-      <w:r>
-        <w:rPr>
-          <w:sz w:val="24"/>
-          <w:szCs w:val="24"/>
-        </w:rPr>
-        <w:t>Yfiler</w:t>
-      </w:r>
-      <w:proofErr w:type="spellEnd"/>
-    </w:p>
-    <w:p>
-      <w:pPr>
-        <w:pStyle w:val="ListParagraph"/>
-        <w:numPr>
-          <w:ilvl w:val="0"/>
-          <w:numId w:val="1"/>
-        </w:numPr>
-        <w:jc w:val="left"/>
-        <w:rPr>
-          <w:sz w:val="24"/>
-          <w:szCs w:val="24"/>
-        </w:rPr>
-      </w:pPr>
-      <w:r>
-        <w:rPr>
-          <w:sz w:val="24"/>
-          <w:szCs w:val="24"/>
-        </w:rPr>
-        <w:t>PowerPlex Y</w:t>
-      </w:r>
-    </w:p>
-    <w:p>
-      <w:pPr>
-        <w:pStyle w:val="ListParagraph"/>
-        <w:numPr>
-          <w:ilvl w:val="0"/>
-          <w:numId w:val="1"/>
-        </w:numPr>
-        <w:jc w:val="left"/>
-        <w:rPr>
-          <w:sz w:val="24"/>
-          <w:szCs w:val="24"/>
-        </w:rPr>
-      </w:pPr>
-      <w:r>
-        <w:rPr>
-          <w:sz w:val="24"/>
-          <w:szCs w:val="24"/>
-        </w:rPr>
-        <w:t>SGM Plus</w:t>
-      </w:r>
-    </w:p>
-    <w:p>
-      <w:pPr>
-        <w:pStyle w:val="ListParagraph"/>
-        <w:numPr>
-          <w:ilvl w:val="0"/>
-          <w:numId w:val="1"/>
-        </w:numPr>
-        <w:jc w:val="left"/>
-        <w:rPr>
-          <w:sz w:val="24"/>
-          <w:szCs w:val="24"/>
-        </w:rPr>
-      </w:pPr>
-      <w:proofErr w:type="spellStart"/>
-      <w:r>
-        <w:rPr>
-          <w:sz w:val="24"/>
-          <w:szCs w:val="24"/>
-        </w:rPr>
-        <w:t>SEfilerPlus</w:t>
-      </w:r>
-      <w:proofErr w:type="spellEnd"/>
-    </w:p>
-    <w:p>
-      <w:pPr>
-        <w:pStyle w:val="ListParagraph"/>
-        <w:numPr>
-          <w:ilvl w:val="0"/>
-          <w:numId w:val="1"/>
-        </w:numPr>
-        <w:jc w:val="left"/>
-        <w:rPr>
-          <w:sz w:val="24"/>
-          <w:szCs w:val="24"/>
-        </w:rPr>
-      </w:pPr>
-      <w:r>
-        <w:rPr>
-          <w:sz w:val="24"/>
-          <w:szCs w:val="24"/>
-        </w:rPr>
-        <w:t>NGM</w:t>
-      </w:r>
-    </w:p>
-    <w:p>
-      <w:pPr>
-        <w:pStyle w:val="ListParagraph"/>
-        <w:numPr>
-          <w:ilvl w:val="0"/>
-          <w:numId w:val="1"/>
-        </w:numPr>
-        <w:jc w:val="left"/>
-        <w:rPr>
-          <w:sz w:val="24"/>
-          <w:szCs w:val="24"/>
-        </w:rPr>
-      </w:pPr>
-      <w:r>
-        <w:rPr>
-          <w:sz w:val="24"/>
-          <w:szCs w:val="24"/>
-        </w:rPr>
-        <w:t>NGM Select</w:t>
-      </w:r>
-    </w:p>
-    <w:p>
-      <w:pPr>
-        <w:pStyle w:val="ListParagraph"/>
-        <w:numPr>
-          <w:ilvl w:val="0"/>
-          <w:numId w:val="1"/>
-        </w:numPr>
-        <w:jc w:val="left"/>
-        <w:rPr>
-          <w:sz w:val="24"/>
-          <w:szCs w:val="24"/>
-        </w:rPr>
-      </w:pPr>
-      <w:r>
-        <w:rPr>
-          <w:sz w:val="24"/>
-          <w:szCs w:val="24"/>
-        </w:rPr>
-        <w:t>PowerPlex 18D</w:t>
-      </w:r>
-    </w:p>
-    <w:p>
-      <w:pPr>
-        <w:pStyle w:val="ListParagraph"/>
-        <w:numPr>
-          <w:ilvl w:val="0"/>
-          <w:numId w:val="1"/>
-        </w:numPr>
-        <w:jc w:val="left"/>
-        <w:rPr>
-          <w:sz w:val="24"/>
-          <w:szCs w:val="24"/>
-        </w:rPr>
-      </w:pPr>
-      <w:r>
-        <w:rPr>
-          <w:sz w:val="24"/>
-          <w:szCs w:val="24"/>
-        </w:rPr>
-        <w:t>PowerPlex 21</w:t>
-      </w:r>
-    </w:p>
-    <w:p>
-      <w:pPr>
-        <w:pStyle w:val="ListParagraph"/>
-        <w:numPr>
-          <w:ilvl w:val="0"/>
-          <w:numId w:val="1"/>
-        </w:numPr>
-        <w:jc w:val="left"/>
-        <w:rPr>
-          <w:sz w:val="24"/>
-          <w:szCs w:val="24"/>
-        </w:rPr>
-      </w:pPr>
-      <w:r>
-        <w:rPr>
-          <w:sz w:val="24"/>
-          <w:szCs w:val="24"/>
-        </w:rPr>
-        <w:t>GlobalFiler</w:t>
-      </w:r>
-    </w:p>
-    <w:p>
-      <w:pPr>
-        <w:pStyle w:val="ListParagraph"/>
-        <w:numPr>
-          <w:ilvl w:val="0"/>
-          <w:numId w:val="1"/>
-        </w:numPr>
-        <w:jc w:val="left"/>
-        <w:rPr>
-          <w:sz w:val="24"/>
-          <w:szCs w:val="24"/>
-        </w:rPr>
-      </w:pPr>
-      <w:r>
-        <w:rPr>
-          <w:sz w:val="24"/>
-          <w:szCs w:val="24"/>
-        </w:rPr>
-        <w:t>PowerPlex Fusion</w:t>
-      </w:r>
-    </w:p>
-    <w:p>
-      <w:pPr>
-        <w:pStyle w:val="ListParagraph"/>
-        <w:numPr>
-          <w:ilvl w:val="0"/>
-          <w:numId w:val="1"/>
-        </w:numPr>
-        <w:jc w:val="left"/>
-        <w:rPr>
-          <w:sz w:val="24"/>
-          <w:szCs w:val="24"/>
-        </w:rPr>
-      </w:pPr>
-      <w:r>
-        <w:rPr>
-          <w:sz w:val="24"/>
-          <w:szCs w:val="24"/>
-        </w:rPr>
-        <w:t>PowerPlex Y23</w:t>
-      </w:r>
-    </w:p>
-    <w:p>
-      <w:pPr>
-        <w:pStyle w:val="ListParagraph"/>
-        <w:numPr>
-          <w:ilvl w:val="0"/>
-          <w:numId w:val="1"/>
-        </w:numPr>
-        <w:jc w:val="left"/>
-        <w:rPr>
-          <w:sz w:val="24"/>
-          <w:szCs w:val="24"/>
-        </w:rPr>
-      </w:pPr>
-      <w:r>
-        <w:rPr>
-          <w:sz w:val="24"/>
-          <w:szCs w:val="24"/>
-        </w:rPr>
-        <w:t>PowerPlex ESX16</w:t>
-      </w:r>
-    </w:p>
-    <w:p>
-      <w:pPr>
-        <w:pStyle w:val="ListParagraph"/>
-        <w:numPr>
-          <w:ilvl w:val="0"/>
-          <w:numId w:val="1"/>
-        </w:numPr>
-        <w:jc w:val="left"/>
-        <w:rPr>
-          <w:sz w:val="24"/>
-          <w:szCs w:val="24"/>
-        </w:rPr>
-      </w:pPr>
-      <w:r>
-        <w:rPr>
-          <w:sz w:val="24"/>
-          <w:szCs w:val="24"/>
-        </w:rPr>
-        <w:t>PowerPlex ESI16</w:t>
-      </w:r>
-    </w:p>
-    <w:p>
-      <w:pPr>
-        <w:pStyle w:val="ListParagraph"/>
-        <w:numPr>
-          <w:ilvl w:val="0"/>
-          <w:numId w:val="1"/>
-        </w:numPr>
-        <w:jc w:val="left"/>
-        <w:rPr>
-          <w:sz w:val="24"/>
-          <w:szCs w:val="24"/>
-        </w:rPr>
-      </w:pPr>
-      <w:r>
-        <w:rPr>
-          <w:sz w:val="24"/>
-          <w:szCs w:val="24"/>
-        </w:rPr>
-        <w:t>PowerPlex ESX17</w:t>
-      </w:r>
-    </w:p>
-    <w:p>
-      <w:pPr>
-        <w:pStyle w:val="ListParagraph"/>
-        <w:numPr>
-          <w:ilvl w:val="0"/>
-          <w:numId w:val="1"/>
-        </w:numPr>
-        <w:jc w:val="left"/>
-        <w:rPr>
-          <w:sz w:val="24"/>
-          <w:szCs w:val="24"/>
-        </w:rPr>
-      </w:pPr>
-      <w:r>
-        <w:rPr>
-          <w:sz w:val="24"/>
-          <w:szCs w:val="24"/>
-        </w:rPr>
-        <w:t>PowerPlex EXI17</w:t>
-      </w:r>
-    </w:p>
-    <w:p>
-      <w:pPr>
-        <w:pStyle w:val="ListParagraph"/>
-        <w:numPr>
-          <w:ilvl w:val="0"/>
-          <w:numId w:val="1"/>
-        </w:numPr>
-        <w:jc w:val="left"/>
-        <w:rPr>
-          <w:sz w:val="24"/>
-          <w:szCs w:val="24"/>
-        </w:rPr>
-      </w:pPr>
-      <w:r>
-        <w:rPr>
-          <w:sz w:val="24"/>
-          <w:szCs w:val="24"/>
-        </w:rPr>
-        <w:t>PowerPlex Fusion 6C</w:t>
-      </w:r>
-    </w:p>
-    <w:p>
-      <w:pPr>
-        <w:pStyle w:val="ListParagraph"/>
-        <w:numPr>
-          <w:ilvl w:val="0"/>
-          <w:numId w:val="1"/>
-        </w:numPr>
-        <w:jc w:val="left"/>
-        <w:rPr>
-          <w:sz w:val="24"/>
-          <w:szCs w:val="24"/>
-        </w:rPr>
-      </w:pPr>
-      <w:r>
-        <w:rPr>
-          <w:sz w:val="24"/>
-          <w:szCs w:val="24"/>
-        </w:rPr>
-        <w:t>Minifiler</w:t>
-      </w:r>
-    </w:p>
-    <w:p>
-      <w:pPr>
-        <w:pStyle w:val="ListParagraph"/>
-        <w:numPr>
-          <w:ilvl w:val="0"/>
-          <w:numId w:val="1"/>
-        </w:numPr>
-        <w:jc w:val="left"/>
-        <w:rPr>
-          <w:sz w:val="24"/>
-          <w:szCs w:val="24"/>
-        </w:rPr>
-      </w:pPr>
-      <w:r>
-        <w:rPr>
-          <w:sz w:val="24"/>
-          <w:szCs w:val="24"/>
-        </w:rPr>
-        <w:t>NIDDK Fragile X1</w:t>
-      </w:r>
     </w:p>
     <w:sectPr>
       <w:pgSz w:w="12240" w:h="15840"/>
@@ -591,7 +631,7 @@
 
 <file path=word/numbering.xml><?xml version="1.0" encoding="utf-8"?>
 <w:numbering xmlns:wpc="http://schemas.microsoft.com/office/word/2010/wordprocessingCanvas" xmlns:mc="http://schemas.openxmlformats.org/markup-compatibility/2006" xmlns:o="urn:schemas-microsoft-com:office:office" xmlns:r="http://schemas.openxmlformats.org/officeDocument/2006/relationships" xmlns:m="http://schemas.openxmlformats.org/officeDocument/2006/math" xmlns:v="urn:schemas-microsoft-com:vml" xmlns:wp14="http://schemas.microsoft.com/office/word/2010/wordprocessingDrawing" xmlns:wp="http://schemas.openxmlformats.org/drawingml/2006/wordprocessingDrawing" xmlns:w10="urn:schemas-microsoft-com:office:word" xmlns:w="http://schemas.openxmlformats.org/wordprocessingml/2006/main" xmlns:w14="http://schemas.microsoft.com/office/word/2010/wordml" xmlns:w15="http://schemas.microsoft.com/office/word/2012/wordml" xmlns:wpg="http://schemas.microsoft.com/office/word/2010/wordprocessingGroup" xmlns:wpi="http://schemas.microsoft.com/office/word/2010/wordprocessingInk" xmlns:wne="http://schemas.microsoft.com/office/word/2006/wordml" xmlns:wps="http://schemas.microsoft.com/office/word/2010/wordprocessingShape" mc:Ignorable="w14 w15 wp14">
-  <w:abstractNum w:abstractNumId="0">
+  <w:abstractNum w:abstractNumId="0" w15:restartNumberingAfterBreak="0">
     <w:nsid w:val="1C4C374A"/>
     <w:multiLevelType w:val="hybridMultilevel"/>
     <w:tmpl w:val="B3FEBC08"/>

</xml_diff>